<commit_message>
.pdf : Unterschrift hinzufuegen / .DOCX : Zentriert ausrichten
</commit_message>
<xml_diff>
--- a/demo.docx
+++ b/demo.docx
@@ -5,20 +5,18 @@
     <w:p>
       <w:pPr>
         <w:pStyle w:val="PlainText"/>
-        <w:rPr>
-          <w:rFonts w:ascii="Calibri" w:hAnsi="Calibri" w:cs="Calibri" w:asciiTheme="minorHAnsi" w:cstheme="minorHAnsi" w:hAnsiTheme="minorHAnsi"/>
-          <w:b/>
-          <w:b/>
-          <w:sz w:val="24"/>
-          <w:szCs w:val="24"/>
+        <w:jc w:val="center"/>
+        <w:rPr>
+          <w:sz w:val="26"/>
+          <w:szCs w:val="26"/>
         </w:rPr>
       </w:pPr>
       <w:r>
         <w:rPr>
           <w:rFonts w:cs="Calibri" w:ascii="Calibri" w:hAnsi="Calibri" w:asciiTheme="minorHAnsi" w:cstheme="minorHAnsi" w:hAnsiTheme="minorHAnsi"/>
           <w:b/>
-          <w:sz w:val="24"/>
-          <w:szCs w:val="24"/>
+          <w:sz w:val="26"/>
+          <w:szCs w:val="26"/>
         </w:rPr>
         <w:t>Hallo Welt!</w:t>
       </w:r>
@@ -26,22 +24,26 @@
     <w:p>
       <w:pPr>
         <w:pStyle w:val="PlainText"/>
+        <w:jc w:val="center"/>
         <w:rPr>
           <w:rFonts w:ascii="Calibri" w:hAnsi="Calibri" w:cs="Calibri" w:asciiTheme="minorHAnsi" w:cstheme="minorHAnsi" w:hAnsiTheme="minorHAnsi"/>
+          <w:sz w:val="26"/>
+          <w:szCs w:val="26"/>
         </w:rPr>
       </w:pPr>
       <w:r>
         <w:rPr>
           <w:rFonts w:cs="Calibri" w:cstheme="minorHAnsi" w:ascii="Calibri" w:hAnsi="Calibri"/>
+          <w:sz w:val="26"/>
+          <w:szCs w:val="26"/>
         </w:rPr>
       </w:r>
     </w:p>
     <w:p>
       <w:pPr>
         <w:pStyle w:val="PlainText"/>
-        <w:rPr>
-          <w:rFonts w:ascii="Calibri" w:hAnsi="Calibri" w:cs="Calibri" w:asciiTheme="minorHAnsi" w:cstheme="minorHAnsi" w:hAnsiTheme="minorHAnsi"/>
-        </w:rPr>
+        <w:jc w:val="center"/>
+        <w:rPr/>
       </w:pPr>
       <w:r>
         <w:rPr>
@@ -79,9 +81,8 @@
     <w:p>
       <w:pPr>
         <w:pStyle w:val="PlainText"/>
-        <w:rPr>
-          <w:rFonts w:ascii="Calibri" w:hAnsi="Calibri" w:cs="Calibri" w:asciiTheme="minorHAnsi" w:cstheme="minorHAnsi" w:hAnsiTheme="minorHAnsi"/>
-        </w:rPr>
+        <w:jc w:val="center"/>
+        <w:rPr/>
       </w:pPr>
       <w:r>
         <w:rPr>
@@ -93,9 +94,8 @@
     <w:p>
       <w:pPr>
         <w:pStyle w:val="PlainText"/>
-        <w:rPr>
-          <w:rFonts w:ascii="Calibri" w:hAnsi="Calibri" w:cs="Calibri" w:asciiTheme="minorHAnsi" w:cstheme="minorHAnsi" w:hAnsiTheme="minorHAnsi"/>
-        </w:rPr>
+        <w:jc w:val="center"/>
+        <w:rPr/>
       </w:pPr>
       <w:r>
         <w:rPr>
@@ -107,12 +107,15 @@
     <w:p>
       <w:pPr>
         <w:pStyle w:val="PlainText"/>
+        <w:jc w:val="center"/>
         <w:rPr>
           <w:rFonts w:ascii="Calibri" w:hAnsi="Calibri" w:cs="Calibri" w:asciiTheme="minorHAnsi" w:cstheme="minorHAnsi" w:hAnsiTheme="minorHAnsi"/>
         </w:rPr>
       </w:pPr>
       <w:r>
-        <w:rPr/>
+        <w:rPr>
+          <w:rFonts w:cs="Calibri" w:cstheme="minorHAnsi" w:ascii="Calibri" w:hAnsi="Calibri"/>
+        </w:rPr>
       </w:r>
     </w:p>
     <w:p>
@@ -123,10 +126,7 @@
         </w:rPr>
       </w:pPr>
       <w:r>
-        <w:rPr>
-          <w:rFonts w:cs="Calibri" w:ascii="Calibri" w:hAnsi="Calibri" w:asciiTheme="minorHAnsi" w:cstheme="minorHAnsi" w:hAnsiTheme="minorHAnsi"/>
-        </w:rPr>
-        <w:t>MFG</w:t>
+        <w:rPr/>
       </w:r>
     </w:p>
     <w:p>
@@ -137,24 +137,7 @@
         </w:rPr>
       </w:pPr>
       <w:r>
-        <w:rPr>
-          <w:rFonts w:cs="Calibri" w:ascii="Calibri" w:hAnsi="Calibri" w:asciiTheme="minorHAnsi" w:cstheme="minorHAnsi" w:hAnsiTheme="minorHAnsi"/>
-        </w:rPr>
-        <w:t>Versions-Chaos (</w:t>
-      </w:r>
-      <w:r>
-        <w:rPr>
-          <w:rFonts w:cs="Calibri" w:ascii="Calibri" w:hAnsi="Calibri" w:asciiTheme="minorHAnsi" w:cstheme="minorHAnsi" w:hAnsiTheme="minorHAnsi"/>
-          <w:i/>
-          <w:iCs/>
-        </w:rPr>
-        <w:t>resolved</w:t>
-      </w:r>
-      <w:r>
-        <w:rPr>
-          <w:rFonts w:cs="Calibri" w:ascii="Calibri" w:hAnsi="Calibri" w:asciiTheme="minorHAnsi" w:cstheme="minorHAnsi" w:hAnsiTheme="minorHAnsi"/>
-        </w:rPr>
-        <w:t>)</w:t>
+        <w:rPr/>
       </w:r>
     </w:p>
     <w:p>
@@ -576,6 +559,7 @@
     <w:qFormat/>
     <w:pPr>
       <w:widowControl/>
+      <w:suppressAutoHyphens w:val="true"/>
       <w:bidi w:val="0"/>
       <w:spacing w:lineRule="auto" w:line="259" w:before="0" w:after="160"/>
       <w:jc w:val="left"/>
@@ -610,10 +594,10 @@
       <w:szCs w:val="21"/>
     </w:rPr>
   </w:style>
-  <w:style w:type="paragraph" w:styleId="Heading">
-    <w:name w:val="Heading"/>
+  <w:style w:type="paragraph" w:styleId="Berschrift">
+    <w:name w:val="Überschrift"/>
     <w:basedOn w:val="Normal"/>
-    <w:next w:val="TextBody"/>
+    <w:next w:val="Textkrper"/>
     <w:qFormat/>
     <w:pPr>
       <w:keepNext w:val="true"/>
@@ -625,7 +609,7 @@
       <w:szCs w:val="28"/>
     </w:rPr>
   </w:style>
-  <w:style w:type="paragraph" w:styleId="TextBody">
+  <w:style w:type="paragraph" w:styleId="Textkrper">
     <w:name w:val="Body Text"/>
     <w:basedOn w:val="Normal"/>
     <w:pPr>
@@ -633,13 +617,13 @@
     </w:pPr>
     <w:rPr/>
   </w:style>
-  <w:style w:type="paragraph" w:styleId="List">
+  <w:style w:type="paragraph" w:styleId="Aufzhlung">
     <w:name w:val="List"/>
-    <w:basedOn w:val="TextBody"/>
+    <w:basedOn w:val="Textkrper"/>
     <w:pPr/>
     <w:rPr/>
   </w:style>
-  <w:style w:type="paragraph" w:styleId="Caption">
+  <w:style w:type="paragraph" w:styleId="Beschriftung">
     <w:name w:val="Caption"/>
     <w:basedOn w:val="Normal"/>
     <w:qFormat/>
@@ -654,8 +638,8 @@
       <w:szCs w:val="24"/>
     </w:rPr>
   </w:style>
-  <w:style w:type="paragraph" w:styleId="Index">
-    <w:name w:val="Index"/>
+  <w:style w:type="paragraph" w:styleId="Verzeichnis">
+    <w:name w:val="Verzeichnis"/>
     <w:basedOn w:val="Normal"/>
     <w:qFormat/>
     <w:pPr>
@@ -693,7 +677,6 @@
     <w:semiHidden/>
     <w:unhideWhenUsed/>
     <w:tblPr>
-      <w:tblInd w:w="0" w:type="dxa"/>
       <w:tblCellMar>
         <w:top w:w="0" w:type="dxa"/>
         <w:left w:w="108" w:type="dxa"/>

</xml_diff>

<commit_message>
Gruß in DOCX und PDF bearbeiten
</commit_message>
<xml_diff>
--- a/demo.docx
+++ b/demo.docx
@@ -5,18 +5,20 @@
     <w:p>
       <w:pPr>
         <w:pStyle w:val="PlainText"/>
-        <w:jc w:val="center"/>
-        <w:rPr>
-          <w:sz w:val="26"/>
-          <w:szCs w:val="26"/>
-        </w:rPr>
-      </w:pPr>
-      <w:r>
-        <w:rPr>
-          <w:rFonts w:cs="Calibri" w:ascii="Calibri" w:hAnsi="Calibri" w:asciiTheme="minorHAnsi" w:cstheme="minorHAnsi" w:hAnsiTheme="minorHAnsi"/>
+        <w:rPr>
+          <w:rFonts w:ascii="Calibri" w:hAnsi="Calibri" w:cs="Calibri" w:asciiTheme="minorHAnsi" w:cstheme="minorHAnsi" w:hAnsiTheme="minorHAnsi"/>
           <w:b/>
-          <w:sz w:val="26"/>
-          <w:szCs w:val="26"/>
+          <w:b/>
+          <w:sz w:val="24"/>
+          <w:szCs w:val="24"/>
+        </w:rPr>
+      </w:pPr>
+      <w:r>
+        <w:rPr>
+          <w:rFonts w:cs="Calibri" w:ascii="Calibri" w:hAnsi="Calibri" w:asciiTheme="minorHAnsi" w:cstheme="minorHAnsi" w:hAnsiTheme="minorHAnsi"/>
+          <w:b/>
+          <w:sz w:val="24"/>
+          <w:szCs w:val="24"/>
         </w:rPr>
         <w:t>Hallo Welt!</w:t>
       </w:r>
@@ -24,26 +26,22 @@
     <w:p>
       <w:pPr>
         <w:pStyle w:val="PlainText"/>
-        <w:jc w:val="center"/>
         <w:rPr>
           <w:rFonts w:ascii="Calibri" w:hAnsi="Calibri" w:cs="Calibri" w:asciiTheme="minorHAnsi" w:cstheme="minorHAnsi" w:hAnsiTheme="minorHAnsi"/>
-          <w:sz w:val="26"/>
-          <w:szCs w:val="26"/>
         </w:rPr>
       </w:pPr>
       <w:r>
         <w:rPr>
           <w:rFonts w:cs="Calibri" w:cstheme="minorHAnsi" w:ascii="Calibri" w:hAnsi="Calibri"/>
-          <w:sz w:val="26"/>
-          <w:szCs w:val="26"/>
         </w:rPr>
       </w:r>
     </w:p>
     <w:p>
       <w:pPr>
         <w:pStyle w:val="PlainText"/>
-        <w:jc w:val="center"/>
-        <w:rPr/>
+        <w:rPr>
+          <w:rFonts w:ascii="Calibri" w:hAnsi="Calibri" w:cs="Calibri" w:asciiTheme="minorHAnsi" w:cstheme="minorHAnsi" w:hAnsiTheme="minorHAnsi"/>
+        </w:rPr>
       </w:pPr>
       <w:r>
         <w:rPr>
@@ -81,8 +79,9 @@
     <w:p>
       <w:pPr>
         <w:pStyle w:val="PlainText"/>
-        <w:jc w:val="center"/>
-        <w:rPr/>
+        <w:rPr>
+          <w:rFonts w:ascii="Calibri" w:hAnsi="Calibri" w:cs="Calibri" w:asciiTheme="minorHAnsi" w:cstheme="minorHAnsi" w:hAnsiTheme="minorHAnsi"/>
+        </w:rPr>
       </w:pPr>
       <w:r>
         <w:rPr>
@@ -94,8 +93,9 @@
     <w:p>
       <w:pPr>
         <w:pStyle w:val="PlainText"/>
-        <w:jc w:val="center"/>
-        <w:rPr/>
+        <w:rPr>
+          <w:rFonts w:ascii="Calibri" w:hAnsi="Calibri" w:cs="Calibri" w:asciiTheme="minorHAnsi" w:cstheme="minorHAnsi" w:hAnsiTheme="minorHAnsi"/>
+        </w:rPr>
       </w:pPr>
       <w:r>
         <w:rPr>
@@ -107,7 +107,6 @@
     <w:p>
       <w:pPr>
         <w:pStyle w:val="PlainText"/>
-        <w:jc w:val="center"/>
         <w:rPr>
           <w:rFonts w:ascii="Calibri" w:hAnsi="Calibri" w:cs="Calibri" w:asciiTheme="minorHAnsi" w:cstheme="minorHAnsi" w:hAnsiTheme="minorHAnsi"/>
         </w:rPr>
@@ -126,7 +125,10 @@
         </w:rPr>
       </w:pPr>
       <w:r>
-        <w:rPr/>
+        <w:rPr>
+          <w:rFonts w:cs="Calibri" w:ascii="Calibri" w:hAnsi="Calibri" w:asciiTheme="minorHAnsi" w:cstheme="minorHAnsi" w:hAnsiTheme="minorHAnsi"/>
+        </w:rPr>
+        <w:t>MFG</w:t>
       </w:r>
     </w:p>
     <w:p>
@@ -137,7 +139,24 @@
         </w:rPr>
       </w:pPr>
       <w:r>
-        <w:rPr/>
+        <w:rPr>
+          <w:rFonts w:cs="Calibri" w:ascii="Calibri" w:hAnsi="Calibri" w:asciiTheme="minorHAnsi" w:cstheme="minorHAnsi" w:hAnsiTheme="minorHAnsi"/>
+        </w:rPr>
+        <w:t>Versions-Chaos</w:t>
+      </w:r>
+    </w:p>
+    <w:p>
+      <w:pPr>
+        <w:pStyle w:val="PlainText"/>
+        <w:rPr>
+          <w:rFonts w:ascii="Calibri" w:hAnsi="Calibri" w:cs="Calibri" w:asciiTheme="minorHAnsi" w:cstheme="minorHAnsi" w:hAnsiTheme="minorHAnsi"/>
+        </w:rPr>
+      </w:pPr>
+      <w:r>
+        <w:rPr>
+          <w:rFonts w:cs="Calibri" w:ascii="Calibri" w:hAnsi="Calibri" w:asciiTheme="minorHAnsi" w:cstheme="minorHAnsi" w:hAnsiTheme="minorHAnsi"/>
+        </w:rPr>
+        <w:t>Samer Hmadi</w:t>
       </w:r>
     </w:p>
     <w:p>

</xml_diff>